<commit_message>
updated documentation for design pattern, added command pattern design pattern
</commit_message>
<xml_diff>
--- a/s260598-PandaySurendra/Sprint-2-Deliverables/Task016_ProxyPattern/ProxyPatternBeforeAfterExplanation.docx
+++ b/s260598-PandaySurendra/Sprint-2-Deliverables/Task016_ProxyPattern/ProxyPatternBeforeAfterExplanation.docx
@@ -71,28 +71,14 @@
           <w:sz w:val="28"/>
           <w:szCs w:val="28"/>
         </w:rPr>
-        <w:t xml:space="preserve">an alternate or placeholder for another object to control access to it. It is like a representative for another object. A proxy object controls access to remote access to object. A proxy can be taken as a bridge between real object and object that accesses that real object. </w:t>
-      </w:r>
-      <w:r>
-        <w:rPr>
-          <w:sz w:val="28"/>
-          <w:szCs w:val="28"/>
-        </w:rPr>
-        <w:t>Freeman Eric., Freeman Elisa. (2004)</w:t>
-      </w:r>
-      <w:r>
-        <w:rPr>
-          <w:sz w:val="28"/>
-          <w:szCs w:val="28"/>
-        </w:rPr>
-        <w:t xml:space="preserve">. </w:t>
-      </w:r>
-      <w:r>
-        <w:rPr>
-          <w:sz w:val="28"/>
-          <w:szCs w:val="28"/>
-        </w:rPr>
-        <w:t>Proxy is used everywhere such as credit card, user account login, authentication, firewall</w:t>
+        <w:t>an alternate or placeholder for another object to control access to it. It is like a representative for another object. A proxy object controls access to remote access to object. A proxy can be taken as a bridge between real object and object that accesses that real object. Freeman Eric., Freeman Elisa. (2004)</w:t>
+      </w:r>
+      <w:r>
+        <w:rPr>
+          <w:sz w:val="28"/>
+          <w:szCs w:val="28"/>
+        </w:rPr>
+        <w:t>. Proxy is used everywhere such as credit card, user account login, authentication, firewall</w:t>
       </w:r>
     </w:p>
     <w:p>
@@ -214,35 +200,7 @@
           <w:sz w:val="28"/>
           <w:szCs w:val="28"/>
         </w:rPr>
-        <w:t xml:space="preserve">It is used to create an intermediary/representative object that controls access to another object which maybe remote, expensive to create or need of securing. </w:t>
-      </w:r>
-      <w:r>
-        <w:rPr>
-          <w:sz w:val="28"/>
-          <w:szCs w:val="28"/>
-        </w:rPr>
-        <w:t xml:space="preserve">Freeman Eric., Freeman Elisa. </w:t>
-      </w:r>
-      <w:r>
-        <w:rPr>
-          <w:sz w:val="28"/>
-          <w:szCs w:val="28"/>
-        </w:rPr>
-        <w:t>(</w:t>
-      </w:r>
-      <w:r>
-        <w:rPr>
-          <w:sz w:val="28"/>
-          <w:szCs w:val="28"/>
-        </w:rPr>
-        <w:t>2004</w:t>
-      </w:r>
-      <w:r>
-        <w:rPr>
-          <w:sz w:val="28"/>
-          <w:szCs w:val="28"/>
-        </w:rPr>
-        <w:t>)</w:t>
+        <w:t>It is used to create an intermediary/representative object that controls access to another object which maybe remote, expensive to create or need of securing. Freeman Eric., Freeman Elisa. (2004)</w:t>
       </w:r>
       <w:r>
         <w:rPr>
@@ -485,6 +443,46 @@
     <w:p>
       <w:pPr>
         <w:rPr>
+          <w:sz w:val="28"/>
+          <w:szCs w:val="28"/>
+        </w:rPr>
+      </w:pPr>
+      <w:r>
+        <w:rPr>
+          <w:sz w:val="28"/>
+          <w:szCs w:val="28"/>
+        </w:rPr>
+        <w:t>Before/after link</w:t>
+      </w:r>
+    </w:p>
+    <w:p>
+      <w:pPr>
+        <w:rPr>
+          <w:sz w:val="28"/>
+          <w:szCs w:val="28"/>
+        </w:rPr>
+      </w:pPr>
+      <w:hyperlink r:id="rId5" w:history="1">
+        <w:r>
+          <w:rPr>
+            <w:rStyle w:val="Hyperlink"/>
+            <w:sz w:val="28"/>
+            <w:szCs w:val="28"/>
+          </w:rPr>
+          <w:t>https://github.com/sppanday/S120-PRT583-Group-A/tree/master/s260598-PandaySurendra/Sprint-2-Deliverables/Task016_ProxyPattern/Task016_ProxyPattern</w:t>
+        </w:r>
+      </w:hyperlink>
+      <w:r>
+        <w:rPr>
+          <w:sz w:val="28"/>
+          <w:szCs w:val="28"/>
+        </w:rPr>
+        <w:t xml:space="preserve"> </w:t>
+      </w:r>
+    </w:p>
+    <w:p>
+      <w:pPr>
+        <w:rPr>
           <w:b/>
           <w:bCs/>
           <w:sz w:val="28"/>
@@ -582,7 +580,7 @@
           <w:szCs w:val="28"/>
         </w:rPr>
       </w:pPr>
-      <w:hyperlink r:id="rId5" w:history="1">
+      <w:hyperlink r:id="rId6" w:history="1">
         <w:r>
           <w:rPr>
             <w:rStyle w:val="Hyperlink"/>
@@ -602,70 +600,77 @@
           <w:szCs w:val="28"/>
         </w:rPr>
       </w:pPr>
+      <w:r>
+        <w:rPr>
+          <w:b/>
+          <w:bCs/>
+          <w:sz w:val="28"/>
+          <w:szCs w:val="28"/>
+        </w:rPr>
+        <w:t>Reference</w:t>
+      </w:r>
+    </w:p>
+    <w:p>
+      <w:pPr>
+        <w:rPr>
+          <w:sz w:val="28"/>
+          <w:szCs w:val="28"/>
+        </w:rPr>
+      </w:pPr>
+      <w:r>
+        <w:rPr>
+          <w:sz w:val="28"/>
+          <w:szCs w:val="28"/>
+        </w:rPr>
+        <w:t>Freeman Eric., Freeman Elisa. 2004. 1</w:t>
+      </w:r>
+      <w:r>
+        <w:rPr>
+          <w:sz w:val="28"/>
+          <w:szCs w:val="28"/>
+          <w:vertAlign w:val="superscript"/>
+        </w:rPr>
+        <w:t>st</w:t>
+      </w:r>
+      <w:r>
+        <w:rPr>
+          <w:sz w:val="28"/>
+          <w:szCs w:val="28"/>
+        </w:rPr>
+        <w:t xml:space="preserve"> ed. </w:t>
+      </w:r>
+      <w:proofErr w:type="spellStart"/>
+      <w:r>
+        <w:rPr>
+          <w:sz w:val="28"/>
+          <w:szCs w:val="28"/>
+        </w:rPr>
+        <w:t>O’Reily</w:t>
+      </w:r>
+      <w:proofErr w:type="spellEnd"/>
+      <w:r>
+        <w:rPr>
+          <w:sz w:val="28"/>
+          <w:szCs w:val="28"/>
+        </w:rPr>
+        <w:t xml:space="preserve"> Media Inc. 1995, </w:t>
+      </w:r>
+      <w:proofErr w:type="spellStart"/>
+      <w:r>
+        <w:rPr>
+          <w:sz w:val="28"/>
+          <w:szCs w:val="28"/>
+        </w:rPr>
+        <w:t>Sebasttop</w:t>
+      </w:r>
       <w:bookmarkStart w:id="0" w:name="_GoBack"/>
       <w:bookmarkEnd w:id="0"/>
       <w:r>
         <w:rPr>
-          <w:b/>
-          <w:bCs/>
-          <w:sz w:val="28"/>
-          <w:szCs w:val="28"/>
-        </w:rPr>
-        <w:t>Reference</w:t>
-      </w:r>
-    </w:p>
-    <w:p>
-      <w:pPr>
-        <w:rPr>
-          <w:sz w:val="28"/>
-          <w:szCs w:val="28"/>
-        </w:rPr>
-      </w:pPr>
-      <w:r>
-        <w:rPr>
-          <w:sz w:val="28"/>
-          <w:szCs w:val="28"/>
-        </w:rPr>
-        <w:t>Freeman Eric., Freeman Elisa. 2004. 1</w:t>
-      </w:r>
-      <w:r>
-        <w:rPr>
-          <w:sz w:val="28"/>
-          <w:szCs w:val="28"/>
-          <w:vertAlign w:val="superscript"/>
-        </w:rPr>
-        <w:t>st</w:t>
-      </w:r>
-      <w:r>
-        <w:rPr>
-          <w:sz w:val="28"/>
-          <w:szCs w:val="28"/>
-        </w:rPr>
-        <w:t xml:space="preserve"> ed. </w:t>
-      </w:r>
-      <w:proofErr w:type="spellStart"/>
-      <w:r>
-        <w:rPr>
-          <w:sz w:val="28"/>
-          <w:szCs w:val="28"/>
-        </w:rPr>
-        <w:t>O’Reily</w:t>
-      </w:r>
-      <w:proofErr w:type="spellEnd"/>
-      <w:r>
-        <w:rPr>
-          <w:sz w:val="28"/>
-          <w:szCs w:val="28"/>
-        </w:rPr>
-        <w:t xml:space="preserve"> Media Inc. 1995, </w:t>
-      </w:r>
-      <w:proofErr w:type="spellStart"/>
-      <w:r>
-        <w:rPr>
-          <w:sz w:val="28"/>
-          <w:szCs w:val="28"/>
-        </w:rPr>
-        <w:t>Sebasttopo</w:t>
+          <w:sz w:val="28"/>
+          <w:szCs w:val="28"/>
+        </w:rPr>
+        <w:t>o</w:t>
       </w:r>
       <w:proofErr w:type="spellEnd"/>
       <w:r>

</xml_diff>